<commit_message>
refactored the exception handling tests
</commit_message>
<xml_diff>
--- a/thoughts.docx
+++ b/thoughts.docx
@@ -3,13 +3,8 @@
 <w:document xmlns:wpc="http://schemas.microsoft.com/office/word/2010/wordprocessingCanvas" xmlns:cx="http://schemas.microsoft.com/office/drawing/2014/chartex" xmlns:mc="http://schemas.openxmlformats.org/markup-compatibility/2006" xmlns:o="urn:schemas-microsoft-com:office:office" xmlns:r="http://schemas.openxmlformats.org/officeDocument/2006/relationships" xmlns:m="http://schemas.openxmlformats.org/officeDocument/2006/math" xmlns:v="urn:schemas-microsoft-com:vml" xmlns:wp14="http://schemas.microsoft.com/office/word/2010/wordprocessingDrawing" xmlns:wp="http://schemas.openxmlformats.org/drawingml/2006/wordprocessingDrawing" xmlns:w10="urn:schemas-microsoft-com:office:word" xmlns:w="http://schemas.openxmlformats.org/wordprocessingml/2006/main" xmlns:w14="http://schemas.microsoft.com/office/word/2010/wordml" xmlns:w15="http://schemas.microsoft.com/office/word/2012/wordml" xmlns:w16se="http://schemas.microsoft.com/office/word/2015/wordml/symex" xmlns:wpg="http://schemas.microsoft.com/office/word/2010/wordprocessingGroup" xmlns:wpi="http://schemas.microsoft.com/office/word/2010/wordprocessingInk" xmlns:wne="http://schemas.microsoft.com/office/word/2006/wordml" xmlns:wps="http://schemas.microsoft.com/office/word/2010/wordprocessingShape" mc:Ignorable="w14 w15 w16se wp14">
   <w:body>
     <w:p>
-      <w:proofErr w:type="spellStart"/>
-      <w:r>
-        <w:t>Containerfiller</w:t>
-      </w:r>
-      <w:proofErr w:type="spellEnd"/>
-      <w:r>
-        <w:t xml:space="preserve"> algorithm</w:t>
+      <w:r>
+        <w:t>Containerfiller algorithm</w:t>
       </w:r>
     </w:p>
     <w:p>
@@ -18,19 +13,394 @@
       </w:r>
     </w:p>
     <w:p>
-      <w:proofErr w:type="spellStart"/>
-      <w:r>
-        <w:t>git</w:t>
-      </w:r>
-      <w:proofErr w:type="spellEnd"/>
-      <w:r>
-        <w:t xml:space="preserve"> commit -am "made the test pass without cheating</w:t>
+      <w:r>
+        <w:t>git commit -am "made the test pass without cheating</w:t>
       </w:r>
       <w:r>
         <w:t>”</w:t>
+      </w:r>
+    </w:p>
+    <w:p>
+      <w:r>
+        <w:t>git reset HEAD '~$oughts.docx'</w:t>
+      </w:r>
+      <w:r>
+        <w:t xml:space="preserve"> # unstages files from the staging area</w:t>
+      </w:r>
+    </w:p>
+    <w:p>
+      <w:r>
+        <w:t>*****</w:t>
+      </w:r>
+    </w:p>
+    <w:p>
+      <w:pPr>
+        <w:shd w:val="clear" w:color="auto" w:fill="FFFFFF"/>
+        <w:tabs>
+          <w:tab w:val="left" w:pos="916"/>
+          <w:tab w:val="left" w:pos="1832"/>
+          <w:tab w:val="left" w:pos="2748"/>
+          <w:tab w:val="left" w:pos="3664"/>
+          <w:tab w:val="left" w:pos="4580"/>
+          <w:tab w:val="left" w:pos="5496"/>
+          <w:tab w:val="left" w:pos="6412"/>
+          <w:tab w:val="left" w:pos="7328"/>
+          <w:tab w:val="left" w:pos="8244"/>
+          <w:tab w:val="left" w:pos="9160"/>
+          <w:tab w:val="left" w:pos="10076"/>
+          <w:tab w:val="left" w:pos="10992"/>
+          <w:tab w:val="left" w:pos="11908"/>
+          <w:tab w:val="left" w:pos="12824"/>
+          <w:tab w:val="left" w:pos="13740"/>
+          <w:tab w:val="left" w:pos="14656"/>
+        </w:tabs>
+        <w:spacing w:after="0" w:line="240" w:lineRule="auto"/>
+        <w:rPr>
+          <w:rFonts w:ascii="Consolas" w:eastAsia="Times New Roman" w:hAnsi="Consolas" w:cs="Courier New"/>
+          <w:color w:val="404040"/>
+          <w:sz w:val="18"/>
+          <w:szCs w:val="18"/>
+        </w:rPr>
+      </w:pPr>
+      <w:r>
+        <w:rPr>
+          <w:rFonts w:ascii="Consolas" w:eastAsia="Times New Roman" w:hAnsi="Consolas" w:cs="Courier New"/>
+          <w:b/>
+          <w:bCs/>
+          <w:color w:val="404040"/>
+          <w:sz w:val="18"/>
+          <w:szCs w:val="18"/>
+        </w:rPr>
+        <w:t>def</w:t>
+      </w:r>
+      <w:r>
+        <w:rPr>
+          <w:rFonts w:ascii="Consolas" w:eastAsia="Times New Roman" w:hAnsi="Consolas" w:cs="Courier New"/>
+          <w:color w:val="404040"/>
+          <w:sz w:val="18"/>
+          <w:szCs w:val="18"/>
+        </w:rPr>
+        <w:t xml:space="preserve"> </w:t>
+      </w:r>
+      <w:r>
+        <w:rPr>
+          <w:rFonts w:ascii="Consolas" w:eastAsia="Times New Roman" w:hAnsi="Consolas" w:cs="Courier New"/>
+          <w:b/>
+          <w:bCs/>
+          <w:color w:val="990000"/>
+          <w:sz w:val="18"/>
+          <w:szCs w:val="18"/>
+        </w:rPr>
+        <w:t>callback</w:t>
+      </w:r>
+      <w:r>
+        <w:rPr>
+          <w:rFonts w:ascii="Consolas" w:eastAsia="Times New Roman" w:hAnsi="Consolas" w:cs="Courier New"/>
+          <w:color w:val="404040"/>
+          <w:sz w:val="18"/>
+          <w:szCs w:val="18"/>
+        </w:rPr>
+        <w:t>():</w:t>
+      </w:r>
+    </w:p>
+    <w:p>
+      <w:pPr>
+        <w:shd w:val="clear" w:color="auto" w:fill="FFFFFF"/>
+        <w:tabs>
+          <w:tab w:val="left" w:pos="916"/>
+          <w:tab w:val="left" w:pos="1832"/>
+          <w:tab w:val="left" w:pos="2748"/>
+          <w:tab w:val="left" w:pos="3664"/>
+          <w:tab w:val="left" w:pos="4580"/>
+          <w:tab w:val="left" w:pos="5496"/>
+          <w:tab w:val="left" w:pos="6412"/>
+          <w:tab w:val="left" w:pos="7328"/>
+          <w:tab w:val="left" w:pos="8244"/>
+          <w:tab w:val="left" w:pos="9160"/>
+          <w:tab w:val="left" w:pos="10076"/>
+          <w:tab w:val="left" w:pos="10992"/>
+          <w:tab w:val="left" w:pos="11908"/>
+          <w:tab w:val="left" w:pos="12824"/>
+          <w:tab w:val="left" w:pos="13740"/>
+          <w:tab w:val="left" w:pos="14656"/>
+        </w:tabs>
+        <w:spacing w:after="0" w:line="240" w:lineRule="auto"/>
+        <w:rPr>
+          <w:rFonts w:ascii="Consolas" w:eastAsia="Times New Roman" w:hAnsi="Consolas" w:cs="Courier New"/>
+          <w:color w:val="404040"/>
+          <w:sz w:val="18"/>
+          <w:szCs w:val="18"/>
+        </w:rPr>
+      </w:pPr>
+      <w:r>
+        <w:rPr>
+          <w:rFonts w:ascii="Consolas" w:eastAsia="Times New Roman" w:hAnsi="Consolas" w:cs="Courier New"/>
+          <w:color w:val="404040"/>
+          <w:sz w:val="18"/>
+          <w:szCs w:val="18"/>
+        </w:rPr>
+        <w:t xml:space="preserve">    </w:t>
+      </w:r>
+      <w:r>
+        <w:rPr>
+          <w:rFonts w:ascii="Consolas" w:eastAsia="Times New Roman" w:hAnsi="Consolas" w:cs="Courier New"/>
+          <w:b/>
+          <w:bCs/>
+          <w:color w:val="404040"/>
+          <w:sz w:val="18"/>
+          <w:szCs w:val="18"/>
+        </w:rPr>
+        <w:t>raise</w:t>
+      </w:r>
+      <w:r>
+        <w:rPr>
+          <w:rFonts w:ascii="Consolas" w:eastAsia="Times New Roman" w:hAnsi="Consolas" w:cs="Courier New"/>
+          <w:color w:val="404040"/>
+          <w:sz w:val="18"/>
+          <w:szCs w:val="18"/>
+        </w:rPr>
+        <w:t xml:space="preserve"> </w:t>
+      </w:r>
+      <w:r>
+        <w:rPr>
+          <w:rFonts w:ascii="Consolas" w:eastAsia="Times New Roman" w:hAnsi="Consolas" w:cs="Courier New"/>
+          <w:b/>
+          <w:bCs/>
+          <w:color w:val="990000"/>
+          <w:sz w:val="18"/>
+          <w:szCs w:val="18"/>
+        </w:rPr>
+        <w:t>AttributeError</w:t>
+      </w:r>
+      <w:r>
+        <w:rPr>
+          <w:rFonts w:ascii="Consolas" w:eastAsia="Times New Roman" w:hAnsi="Consolas" w:cs="Courier New"/>
+          <w:color w:val="404040"/>
+          <w:sz w:val="18"/>
+          <w:szCs w:val="18"/>
+        </w:rPr>
+        <w:t>(</w:t>
+      </w:r>
+      <w:r>
+        <w:rPr>
+          <w:rFonts w:ascii="Consolas" w:eastAsia="Times New Roman" w:hAnsi="Consolas" w:cs="Courier New"/>
+          <w:color w:val="DD1144"/>
+          <w:sz w:val="18"/>
+          <w:szCs w:val="18"/>
+        </w:rPr>
+        <w:t>'error message'</w:t>
+      </w:r>
+      <w:r>
+        <w:rPr>
+          <w:rFonts w:ascii="Consolas" w:eastAsia="Times New Roman" w:hAnsi="Consolas" w:cs="Courier New"/>
+          <w:color w:val="404040"/>
+          <w:sz w:val="18"/>
+          <w:szCs w:val="18"/>
+        </w:rPr>
+        <w:t>)</w:t>
+      </w:r>
+    </w:p>
+    <w:p>
+      <w:pPr>
+        <w:shd w:val="clear" w:color="auto" w:fill="FFFFFF"/>
+        <w:tabs>
+          <w:tab w:val="left" w:pos="916"/>
+          <w:tab w:val="left" w:pos="1832"/>
+          <w:tab w:val="left" w:pos="2748"/>
+          <w:tab w:val="left" w:pos="3664"/>
+          <w:tab w:val="left" w:pos="4580"/>
+          <w:tab w:val="left" w:pos="5496"/>
+          <w:tab w:val="left" w:pos="6412"/>
+          <w:tab w:val="left" w:pos="7328"/>
+          <w:tab w:val="left" w:pos="8244"/>
+          <w:tab w:val="left" w:pos="9160"/>
+          <w:tab w:val="left" w:pos="10076"/>
+          <w:tab w:val="left" w:pos="10992"/>
+          <w:tab w:val="left" w:pos="11908"/>
+          <w:tab w:val="left" w:pos="12824"/>
+          <w:tab w:val="left" w:pos="13740"/>
+          <w:tab w:val="left" w:pos="14656"/>
+        </w:tabs>
+        <w:spacing w:after="0" w:line="240" w:lineRule="auto"/>
+        <w:rPr>
+          <w:rFonts w:ascii="Consolas" w:eastAsia="Times New Roman" w:hAnsi="Consolas" w:cs="Courier New"/>
+          <w:color w:val="404040"/>
+          <w:sz w:val="18"/>
+          <w:szCs w:val="18"/>
+        </w:rPr>
+      </w:pPr>
+      <w:r>
+        <w:rPr>
+          <w:rFonts w:ascii="Consolas" w:eastAsia="Times New Roman" w:hAnsi="Consolas" w:cs="Courier New"/>
+          <w:color w:val="404040"/>
+          <w:sz w:val="18"/>
+          <w:szCs w:val="18"/>
+        </w:rPr>
+        <w:t>is equivalent</w:t>
+      </w:r>
+    </w:p>
+    <w:p>
+      <w:pPr>
+        <w:shd w:val="clear" w:color="auto" w:fill="FFFFFF"/>
+        <w:tabs>
+          <w:tab w:val="left" w:pos="916"/>
+          <w:tab w:val="left" w:pos="1832"/>
+          <w:tab w:val="left" w:pos="2748"/>
+          <w:tab w:val="left" w:pos="3664"/>
+          <w:tab w:val="left" w:pos="4580"/>
+          <w:tab w:val="left" w:pos="5496"/>
+          <w:tab w:val="left" w:pos="6412"/>
+          <w:tab w:val="left" w:pos="7328"/>
+          <w:tab w:val="left" w:pos="8244"/>
+          <w:tab w:val="left" w:pos="9160"/>
+          <w:tab w:val="left" w:pos="10076"/>
+          <w:tab w:val="left" w:pos="10992"/>
+          <w:tab w:val="left" w:pos="11908"/>
+          <w:tab w:val="left" w:pos="12824"/>
+          <w:tab w:val="left" w:pos="13740"/>
+          <w:tab w:val="left" w:pos="14656"/>
+        </w:tabs>
+        <w:spacing w:after="0" w:line="240" w:lineRule="auto"/>
+        <w:rPr>
+          <w:rFonts w:ascii="Consolas" w:eastAsia="Times New Roman" w:hAnsi="Consolas" w:cs="Courier New"/>
+          <w:color w:val="404040"/>
+          <w:sz w:val="18"/>
+          <w:szCs w:val="18"/>
+        </w:rPr>
+      </w:pPr>
+    </w:p>
+    <w:p>
+      <w:pPr>
+        <w:shd w:val="clear" w:color="auto" w:fill="FFFFFF"/>
+        <w:tabs>
+          <w:tab w:val="left" w:pos="916"/>
+          <w:tab w:val="left" w:pos="1832"/>
+          <w:tab w:val="left" w:pos="2748"/>
+          <w:tab w:val="left" w:pos="3664"/>
+          <w:tab w:val="left" w:pos="4580"/>
+          <w:tab w:val="left" w:pos="5496"/>
+          <w:tab w:val="left" w:pos="6412"/>
+          <w:tab w:val="left" w:pos="7328"/>
+          <w:tab w:val="left" w:pos="8244"/>
+          <w:tab w:val="left" w:pos="9160"/>
+          <w:tab w:val="left" w:pos="10076"/>
+          <w:tab w:val="left" w:pos="10992"/>
+          <w:tab w:val="left" w:pos="11908"/>
+          <w:tab w:val="left" w:pos="12824"/>
+          <w:tab w:val="left" w:pos="13740"/>
+          <w:tab w:val="left" w:pos="14656"/>
+        </w:tabs>
+        <w:spacing w:after="0" w:line="240" w:lineRule="auto"/>
+        <w:rPr>
+          <w:rFonts w:ascii="Consolas" w:eastAsia="Times New Roman" w:hAnsi="Consolas" w:cs="Courier New"/>
+          <w:color w:val="404040"/>
+          <w:sz w:val="18"/>
+          <w:szCs w:val="18"/>
+        </w:rPr>
+      </w:pPr>
+      <w:r>
+        <w:rPr>
+          <w:rFonts w:ascii="Consolas" w:eastAsia="Times New Roman" w:hAnsi="Consolas" w:cs="Courier New"/>
+          <w:color w:val="404040"/>
+          <w:sz w:val="18"/>
+          <w:szCs w:val="18"/>
+        </w:rPr>
+        <w:t>def attempt():</w:t>
+      </w:r>
+      <w:r>
+        <w:rPr>
+          <w:rFonts w:ascii="Consolas" w:eastAsia="Times New Roman" w:hAnsi="Consolas" w:cs="Courier New"/>
+          <w:color w:val="404040"/>
+          <w:sz w:val="18"/>
+          <w:szCs w:val="18"/>
+        </w:rPr>
+        <w:t xml:space="preserve"> # attempt could have been called ‘callback’ but this reads better</w:t>
       </w:r>
       <w:bookmarkStart w:id="0" w:name="_GoBack"/>
       <w:bookmarkEnd w:id="0"/>
+    </w:p>
+    <w:p>
+      <w:pPr>
+        <w:shd w:val="clear" w:color="auto" w:fill="FFFFFF"/>
+        <w:tabs>
+          <w:tab w:val="left" w:pos="916"/>
+          <w:tab w:val="left" w:pos="1832"/>
+          <w:tab w:val="left" w:pos="2748"/>
+          <w:tab w:val="left" w:pos="3664"/>
+          <w:tab w:val="left" w:pos="4580"/>
+          <w:tab w:val="left" w:pos="5496"/>
+          <w:tab w:val="left" w:pos="6412"/>
+          <w:tab w:val="left" w:pos="7328"/>
+          <w:tab w:val="left" w:pos="8244"/>
+          <w:tab w:val="left" w:pos="9160"/>
+          <w:tab w:val="left" w:pos="10076"/>
+          <w:tab w:val="left" w:pos="10992"/>
+          <w:tab w:val="left" w:pos="11908"/>
+          <w:tab w:val="left" w:pos="12824"/>
+          <w:tab w:val="left" w:pos="13740"/>
+          <w:tab w:val="left" w:pos="14656"/>
+        </w:tabs>
+        <w:spacing w:after="0" w:line="240" w:lineRule="auto"/>
+        <w:rPr>
+          <w:rFonts w:ascii="Consolas" w:eastAsia="Times New Roman" w:hAnsi="Consolas" w:cs="Courier New"/>
+          <w:color w:val="404040"/>
+          <w:sz w:val="18"/>
+          <w:szCs w:val="18"/>
+        </w:rPr>
+      </w:pPr>
+      <w:r>
+        <w:rPr>
+          <w:rFonts w:ascii="Consolas" w:eastAsia="Times New Roman" w:hAnsi="Consolas" w:cs="Courier New"/>
+          <w:color w:val="404040"/>
+          <w:sz w:val="18"/>
+          <w:szCs w:val="18"/>
+        </w:rPr>
+        <w:t xml:space="preserve">            sut.calculate(teaspoons=({'spam': 42, 'eggs': 'ximinez'}))</w:t>
+      </w:r>
+    </w:p>
+    <w:p>
+      <w:pPr>
+        <w:shd w:val="clear" w:color="auto" w:fill="FFFFFF"/>
+        <w:tabs>
+          <w:tab w:val="left" w:pos="916"/>
+          <w:tab w:val="left" w:pos="1832"/>
+          <w:tab w:val="left" w:pos="2748"/>
+          <w:tab w:val="left" w:pos="3664"/>
+          <w:tab w:val="left" w:pos="4580"/>
+          <w:tab w:val="left" w:pos="5496"/>
+          <w:tab w:val="left" w:pos="6412"/>
+          <w:tab w:val="left" w:pos="7328"/>
+          <w:tab w:val="left" w:pos="8244"/>
+          <w:tab w:val="left" w:pos="9160"/>
+          <w:tab w:val="left" w:pos="10076"/>
+          <w:tab w:val="left" w:pos="10992"/>
+          <w:tab w:val="left" w:pos="11908"/>
+          <w:tab w:val="left" w:pos="12824"/>
+          <w:tab w:val="left" w:pos="13740"/>
+          <w:tab w:val="left" w:pos="14656"/>
+        </w:tabs>
+        <w:spacing w:after="0" w:line="240" w:lineRule="auto"/>
+        <w:rPr>
+          <w:rFonts w:ascii="Consolas" w:eastAsia="Times New Roman" w:hAnsi="Consolas" w:cs="Courier New"/>
+          <w:color w:val="404040"/>
+          <w:sz w:val="18"/>
+          <w:szCs w:val="18"/>
+        </w:rPr>
+      </w:pPr>
+      <w:r>
+        <w:rPr>
+          <w:rFonts w:ascii="Consolas" w:eastAsia="Times New Roman" w:hAnsi="Consolas" w:cs="Courier New"/>
+          <w:color w:val="404040"/>
+          <w:sz w:val="18"/>
+          <w:szCs w:val="18"/>
+        </w:rPr>
+        <w:t xml:space="preserve">        expect(attempt).to(raise_error(WrongInputType))</w:t>
+      </w:r>
+    </w:p>
+    <w:p>
+      <w:r>
+        <w:t>*****</w:t>
+      </w:r>
     </w:p>
     <w:sectPr>
       <w:pgSz w:w="12240" w:h="15840"/>
@@ -463,6 +833,79 @@
     <w:semiHidden/>
     <w:unhideWhenUsed/>
   </w:style>
+  <w:style w:type="paragraph" w:styleId="HTMLPreformatted">
+    <w:name w:val="HTML Preformatted"/>
+    <w:basedOn w:val="Normal"/>
+    <w:link w:val="HTMLPreformattedChar"/>
+    <w:uiPriority w:val="99"/>
+    <w:semiHidden/>
+    <w:unhideWhenUsed/>
+    <w:rsid w:val="004B1B08"/>
+    <w:pPr>
+      <w:tabs>
+        <w:tab w:val="left" w:pos="916"/>
+        <w:tab w:val="left" w:pos="1832"/>
+        <w:tab w:val="left" w:pos="2748"/>
+        <w:tab w:val="left" w:pos="3664"/>
+        <w:tab w:val="left" w:pos="4580"/>
+        <w:tab w:val="left" w:pos="5496"/>
+        <w:tab w:val="left" w:pos="6412"/>
+        <w:tab w:val="left" w:pos="7328"/>
+        <w:tab w:val="left" w:pos="8244"/>
+        <w:tab w:val="left" w:pos="9160"/>
+        <w:tab w:val="left" w:pos="10076"/>
+        <w:tab w:val="left" w:pos="10992"/>
+        <w:tab w:val="left" w:pos="11908"/>
+        <w:tab w:val="left" w:pos="12824"/>
+        <w:tab w:val="left" w:pos="13740"/>
+        <w:tab w:val="left" w:pos="14656"/>
+      </w:tabs>
+      <w:spacing w:after="0" w:line="240" w:lineRule="auto"/>
+    </w:pPr>
+    <w:rPr>
+      <w:rFonts w:ascii="Courier New" w:eastAsia="Times New Roman" w:hAnsi="Courier New" w:cs="Courier New"/>
+      <w:sz w:val="20"/>
+      <w:szCs w:val="20"/>
+    </w:rPr>
+  </w:style>
+  <w:style w:type="character" w:customStyle="1" w:styleId="HTMLPreformattedChar">
+    <w:name w:val="HTML Preformatted Char"/>
+    <w:basedOn w:val="DefaultParagraphFont"/>
+    <w:link w:val="HTMLPreformatted"/>
+    <w:uiPriority w:val="99"/>
+    <w:semiHidden/>
+    <w:rsid w:val="004B1B08"/>
+    <w:rPr>
+      <w:rFonts w:ascii="Courier New" w:eastAsia="Times New Roman" w:hAnsi="Courier New" w:cs="Courier New"/>
+      <w:sz w:val="20"/>
+      <w:szCs w:val="20"/>
+    </w:rPr>
+  </w:style>
+  <w:style w:type="character" w:customStyle="1" w:styleId="k">
+    <w:name w:val="k"/>
+    <w:basedOn w:val="DefaultParagraphFont"/>
+    <w:rsid w:val="004B1B08"/>
+  </w:style>
+  <w:style w:type="character" w:customStyle="1" w:styleId="nf">
+    <w:name w:val="nf"/>
+    <w:basedOn w:val="DefaultParagraphFont"/>
+    <w:rsid w:val="004B1B08"/>
+  </w:style>
+  <w:style w:type="character" w:customStyle="1" w:styleId="p">
+    <w:name w:val="p"/>
+    <w:basedOn w:val="DefaultParagraphFont"/>
+    <w:rsid w:val="004B1B08"/>
+  </w:style>
+  <w:style w:type="character" w:customStyle="1" w:styleId="ne">
+    <w:name w:val="ne"/>
+    <w:basedOn w:val="DefaultParagraphFont"/>
+    <w:rsid w:val="004B1B08"/>
+  </w:style>
+  <w:style w:type="character" w:customStyle="1" w:styleId="s1">
+    <w:name w:val="s1"/>
+    <w:basedOn w:val="DefaultParagraphFont"/>
+    <w:rsid w:val="004B1B08"/>
+  </w:style>
 </w:styles>
 </file>
 

</xml_diff>

<commit_message>
added all containers---tested for 25000 teaspoons expecting more containers
</commit_message>
<xml_diff>
--- a/thoughts.docx
+++ b/thoughts.docx
@@ -18,6 +18,9 @@
       </w:r>
       <w:r>
         <w:t>”</w:t>
+      </w:r>
+      <w:r>
+        <w:t xml:space="preserve"> # a = add, m = message</w:t>
       </w:r>
     </w:p>
     <w:p>
@@ -316,8 +319,6 @@
         </w:rPr>
         <w:t xml:space="preserve"> # attempt could have been called ‘callback’ but this reads better</w:t>
       </w:r>
-      <w:bookmarkStart w:id="0" w:name="_GoBack"/>
-      <w:bookmarkEnd w:id="0"/>
     </w:p>
     <w:p>
       <w:pPr>
@@ -360,6 +361,9 @@
     </w:p>
     <w:p>
       <w:pPr>
+        <w:pBdr>
+          <w:bottom w:val="dotted" w:sz="24" w:space="1" w:color="auto"/>
+        </w:pBdr>
         <w:shd w:val="clear" w:color="auto" w:fill="FFFFFF"/>
         <w:tabs>
           <w:tab w:val="left" w:pos="916"/>
@@ -399,8 +403,31 @@
     </w:p>
     <w:p>
       <w:r>
-        <w:t>*****</w:t>
-      </w:r>
+        <w:t>functional programming is when a function is passed as an arg for another function</w:t>
+      </w:r>
+    </w:p>
+    <w:p>
+      <w:r>
+        <w:t>a func within a func</w:t>
+      </w:r>
+    </w:p>
+    <w:p/>
+    <w:p>
+      <w:r>
+        <w:t xml:space="preserve">hint: </w:t>
+      </w:r>
+    </w:p>
+    <w:p>
+      <w:r>
+        <w:t>create a data structure that contains the container types and how many teaspoons it contains</w:t>
+      </w:r>
+    </w:p>
+    <w:p>
+      <w:r>
+        <w:t>a dictionary or a tuple of tuples is recommended</w:t>
+      </w:r>
+      <w:bookmarkStart w:id="0" w:name="_GoBack"/>
+      <w:bookmarkEnd w:id="0"/>
     </w:p>
     <w:sectPr>
       <w:pgSz w:w="12240" w:h="15840"/>

</xml_diff>